<commit_message>
Converting Word documents to MarkDown: "Interfaces" > "Group by Source": Manually checking differences between rendered MarkDown and Word document. Last checks if markup looks ok.
</commit_message>
<xml_diff>
--- a/2. Broader View/1. Language/3. Code Concepts/11. Interfaces/18. Group By Source.docx
+++ b/2. Broader View/1. Language/3. Code Concepts/11. Interfaces/18. Group By Source.docx
@@ -1,6 +1,6 @@
 
 <file path=word/document.xml><?xml version="1.0" encoding="utf-8"?>
-<w:document xmlns:wpc="http://schemas.microsoft.com/office/word/2010/wordprocessingCanvas" xmlns:cx="http://schemas.microsoft.com/office/drawing/2014/chartex" xmlns:cx1="http://schemas.microsoft.com/office/drawing/2015/9/8/chartex" xmlns:cx2="http://schemas.microsoft.com/office/drawing/2015/10/21/chartex" xmlns:cx3="http://schemas.microsoft.com/office/drawing/2016/5/9/chartex" xmlns:cx4="http://schemas.microsoft.com/office/drawing/2016/5/10/chartex" xmlns:cx5="http://schemas.microsoft.com/office/drawing/2016/5/11/chartex" xmlns:cx6="http://schemas.microsoft.com/office/drawing/2016/5/12/chartex" xmlns:cx7="http://schemas.microsoft.com/office/drawing/2016/5/13/chartex" xmlns:cx8="http://schemas.microsoft.com/office/drawing/2016/5/14/chartex" xmlns:mc="http://schemas.openxmlformats.org/markup-compatibility/2006" xmlns:aink="http://schemas.microsoft.com/office/drawing/2016/ink" xmlns:am3d="http://schemas.microsoft.com/office/drawing/2017/model3d" xmlns:o="urn:schemas-microsoft-com:office:office" xmlns:r="http://schemas.openxmlformats.org/officeDocument/2006/relationships" xmlns:m="http://schemas.openxmlformats.org/officeDocument/2006/math" xmlns:v="urn:schemas-microsoft-com:vml" xmlns:wp14="http://schemas.microsoft.com/office/word/2010/wordprocessingDrawing" xmlns:wp="http://schemas.openxmlformats.org/drawingml/2006/wordprocessingDrawing" xmlns:w10="urn:schemas-microsoft-com:office:word" xmlns:w="http://schemas.openxmlformats.org/wordprocessingml/2006/main" xmlns:w14="http://schemas.microsoft.com/office/word/2010/wordml" xmlns:w15="http://schemas.microsoft.com/office/word/2012/wordml" xmlns:w16cid="http://schemas.microsoft.com/office/word/2016/wordml/cid" xmlns:w16se="http://schemas.microsoft.com/office/word/2015/wordml/symex" xmlns:wpg="http://schemas.microsoft.com/office/word/2010/wordprocessingGroup" xmlns:wpi="http://schemas.microsoft.com/office/word/2010/wordprocessingInk" xmlns:wne="http://schemas.microsoft.com/office/word/2006/wordml" xmlns:wps="http://schemas.microsoft.com/office/word/2010/wordprocessingShape" mc:Ignorable="w14 w15 w16se w16cid wp14">
+<w:document xmlns:wpc="http://schemas.microsoft.com/office/word/2010/wordprocessingCanvas" xmlns:cx="http://schemas.microsoft.com/office/drawing/2014/chartex" xmlns:cx1="http://schemas.microsoft.com/office/drawing/2015/9/8/chartex" xmlns:cx2="http://schemas.microsoft.com/office/drawing/2015/10/21/chartex" xmlns:cx3="http://schemas.microsoft.com/office/drawing/2016/5/9/chartex" xmlns:cx4="http://schemas.microsoft.com/office/drawing/2016/5/10/chartex" xmlns:cx5="http://schemas.microsoft.com/office/drawing/2016/5/11/chartex" xmlns:cx6="http://schemas.microsoft.com/office/drawing/2016/5/12/chartex" xmlns:cx7="http://schemas.microsoft.com/office/drawing/2016/5/13/chartex" xmlns:cx8="http://schemas.microsoft.com/office/drawing/2016/5/14/chartex" xmlns:mc="http://schemas.openxmlformats.org/markup-compatibility/2006" xmlns:aink="http://schemas.microsoft.com/office/drawing/2016/ink" xmlns:am3d="http://schemas.microsoft.com/office/drawing/2017/model3d" xmlns:o="urn:schemas-microsoft-com:office:office" xmlns:r="http://schemas.openxmlformats.org/officeDocument/2006/relationships" xmlns:m="http://schemas.openxmlformats.org/officeDocument/2006/math" xmlns:v="urn:schemas-microsoft-com:vml" xmlns:wp14="http://schemas.microsoft.com/office/word/2010/wordprocessingDrawing" xmlns:wp="http://schemas.openxmlformats.org/drawingml/2006/wordprocessingDrawing" xmlns:w10="urn:schemas-microsoft-com:office:word" xmlns:w="http://schemas.openxmlformats.org/wordprocessingml/2006/main" xmlns:w14="http://schemas.microsoft.com/office/word/2010/wordml" xmlns:w15="http://schemas.microsoft.com/office/word/2012/wordml" xmlns:w16cex="http://schemas.microsoft.com/office/word/2018/wordml/cex" xmlns:w16cid="http://schemas.microsoft.com/office/word/2016/wordml/cid" xmlns:w16="http://schemas.microsoft.com/office/word/2018/wordml" xmlns:w16se="http://schemas.microsoft.com/office/word/2015/wordml/symex" xmlns:wpg="http://schemas.microsoft.com/office/word/2010/wordprocessingGroup" xmlns:wpi="http://schemas.microsoft.com/office/word/2010/wordprocessingInk" xmlns:wne="http://schemas.microsoft.com/office/word/2006/wordml" xmlns:wps="http://schemas.microsoft.com/office/word/2010/wordprocessingShape" mc:Ignorable="w14 w15 w16se w16cid w16 w16cex wp14">
   <w:background w:color="000000"/>
   <w:body>
     <w:tbl>
@@ -37,7 +37,7 @@
               <w:pStyle w:val="Heading1"/>
             </w:pPr>
             <w:r>
-              <w:t>Circle Language Spec: Interfaces</w:t>
+              <w:t>Circle Language Broader View | Interfaces</w:t>
             </w:r>
           </w:p>
         </w:tc>
@@ -71,8 +71,6 @@
       <w:r>
         <w:t>forward</w:t>
       </w:r>
-      <w:bookmarkStart w:id="0" w:name="_GoBack"/>
-      <w:bookmarkEnd w:id="0"/>
       <w:r>
         <w:t xml:space="preserve"> relation:</w:t>
       </w:r>
@@ -91,7 +89,7 @@
           <w:noProof/>
         </w:rPr>
         <w:drawing>
-          <wp:inline distT="0" distB="0" distL="0" distR="0">
+          <wp:inline distT="0" distB="0" distL="0" distR="0" wp14:anchorId="37772C02" wp14:editId="71E02B68">
             <wp:extent cx="3129280" cy="2489200"/>
             <wp:effectExtent l="0" t="0" r="0" b="0"/>
             <wp:docPr id="1" name="Picture 1"/>
@@ -168,7 +166,7 @@
           <w:noProof/>
         </w:rPr>
         <w:drawing>
-          <wp:inline distT="0" distB="0" distL="0" distR="0">
+          <wp:inline distT="0" distB="0" distL="0" distR="0" wp14:anchorId="3FEE1716" wp14:editId="2BF88CD2">
             <wp:extent cx="3134360" cy="2272665"/>
             <wp:effectExtent l="0" t="0" r="0" b="0"/>
             <wp:docPr id="2" name="Picture 2"/>
@@ -261,7 +259,7 @@
           <w:noProof/>
         </w:rPr>
         <w:drawing>
-          <wp:inline distT="0" distB="0" distL="0" distR="0">
+          <wp:inline distT="0" distB="0" distL="0" distR="0" wp14:anchorId="793F285B" wp14:editId="06FC239F">
             <wp:extent cx="3636645" cy="3911600"/>
             <wp:effectExtent l="0" t="0" r="0" b="0"/>
             <wp:docPr id="3" name="Picture 3"/>
@@ -445,15 +443,7 @@
         <w:ind w:left="568"/>
       </w:pPr>
       <w:r>
-        <w:t xml:space="preserve">A command can only be reliable, really, when the people authoring and using the command have a clear agreement about it. That is no different in other systems. Somebody hosting a web service could very well change the interface of the service, and have software, dependent on that service, crash. The only reason that wouldn’t happen, is because people have an agreement with </w:t>
-      </w:r>
-      <w:proofErr w:type="spellStart"/>
-      <w:r>
-        <w:t>eachother</w:t>
-      </w:r>
-      <w:proofErr w:type="spellEnd"/>
-      <w:r>
-        <w:t xml:space="preserve">, not to change the interface just like that. And at times it </w:t>
+        <w:t xml:space="preserve">A command can only be reliable, really, when the people authoring and using the command have a clear agreement about it. That is no different in other systems. Somebody hosting a web service could very well change the interface of the service, and have software, dependent on that service, crash. The only reason that wouldn’t happen, is because people have an agreement with eachother, not to change the interface just like that. And at times it </w:t>
       </w:r>
       <w:r>
         <w:rPr>
@@ -564,7 +554,7 @@
 </file>
 
 <file path=word/numbering.xml><?xml version="1.0" encoding="utf-8"?>
-<w:numbering xmlns:wpc="http://schemas.microsoft.com/office/word/2010/wordprocessingCanvas" xmlns:cx="http://schemas.microsoft.com/office/drawing/2014/chartex" xmlns:cx1="http://schemas.microsoft.com/office/drawing/2015/9/8/chartex" xmlns:cx2="http://schemas.microsoft.com/office/drawing/2015/10/21/chartex" xmlns:cx3="http://schemas.microsoft.com/office/drawing/2016/5/9/chartex" xmlns:cx4="http://schemas.microsoft.com/office/drawing/2016/5/10/chartex" xmlns:cx5="http://schemas.microsoft.com/office/drawing/2016/5/11/chartex" xmlns:cx6="http://schemas.microsoft.com/office/drawing/2016/5/12/chartex" xmlns:cx7="http://schemas.microsoft.com/office/drawing/2016/5/13/chartex" xmlns:cx8="http://schemas.microsoft.com/office/drawing/2016/5/14/chartex" xmlns:mc="http://schemas.openxmlformats.org/markup-compatibility/2006" xmlns:aink="http://schemas.microsoft.com/office/drawing/2016/ink" xmlns:am3d="http://schemas.microsoft.com/office/drawing/2017/model3d" xmlns:o="urn:schemas-microsoft-com:office:office" xmlns:r="http://schemas.openxmlformats.org/officeDocument/2006/relationships" xmlns:m="http://schemas.openxmlformats.org/officeDocument/2006/math" xmlns:v="urn:schemas-microsoft-com:vml" xmlns:wp14="http://schemas.microsoft.com/office/word/2010/wordprocessingDrawing" xmlns:wp="http://schemas.openxmlformats.org/drawingml/2006/wordprocessingDrawing" xmlns:w10="urn:schemas-microsoft-com:office:word" xmlns:w="http://schemas.openxmlformats.org/wordprocessingml/2006/main" xmlns:w14="http://schemas.microsoft.com/office/word/2010/wordml" xmlns:w15="http://schemas.microsoft.com/office/word/2012/wordml" xmlns:w16cid="http://schemas.microsoft.com/office/word/2016/wordml/cid" xmlns:w16se="http://schemas.microsoft.com/office/word/2015/wordml/symex" xmlns:wpg="http://schemas.microsoft.com/office/word/2010/wordprocessingGroup" xmlns:wpi="http://schemas.microsoft.com/office/word/2010/wordprocessingInk" xmlns:wne="http://schemas.microsoft.com/office/word/2006/wordml" xmlns:wps="http://schemas.microsoft.com/office/word/2010/wordprocessingShape" mc:Ignorable="w14 w15 w16se w16cid wp14">
+<w:numbering xmlns:wpc="http://schemas.microsoft.com/office/word/2010/wordprocessingCanvas" xmlns:cx="http://schemas.microsoft.com/office/drawing/2014/chartex" xmlns:cx1="http://schemas.microsoft.com/office/drawing/2015/9/8/chartex" xmlns:cx2="http://schemas.microsoft.com/office/drawing/2015/10/21/chartex" xmlns:cx3="http://schemas.microsoft.com/office/drawing/2016/5/9/chartex" xmlns:cx4="http://schemas.microsoft.com/office/drawing/2016/5/10/chartex" xmlns:cx5="http://schemas.microsoft.com/office/drawing/2016/5/11/chartex" xmlns:cx6="http://schemas.microsoft.com/office/drawing/2016/5/12/chartex" xmlns:cx7="http://schemas.microsoft.com/office/drawing/2016/5/13/chartex" xmlns:cx8="http://schemas.microsoft.com/office/drawing/2016/5/14/chartex" xmlns:mc="http://schemas.openxmlformats.org/markup-compatibility/2006" xmlns:aink="http://schemas.microsoft.com/office/drawing/2016/ink" xmlns:am3d="http://schemas.microsoft.com/office/drawing/2017/model3d" xmlns:o="urn:schemas-microsoft-com:office:office" xmlns:r="http://schemas.openxmlformats.org/officeDocument/2006/relationships" xmlns:m="http://schemas.openxmlformats.org/officeDocument/2006/math" xmlns:v="urn:schemas-microsoft-com:vml" xmlns:wp14="http://schemas.microsoft.com/office/word/2010/wordprocessingDrawing" xmlns:wp="http://schemas.openxmlformats.org/drawingml/2006/wordprocessingDrawing" xmlns:w10="urn:schemas-microsoft-com:office:word" xmlns:w="http://schemas.openxmlformats.org/wordprocessingml/2006/main" xmlns:w14="http://schemas.microsoft.com/office/word/2010/wordml" xmlns:w15="http://schemas.microsoft.com/office/word/2012/wordml" xmlns:w16cex="http://schemas.microsoft.com/office/word/2018/wordml/cex" xmlns:w16cid="http://schemas.microsoft.com/office/word/2016/wordml/cid" xmlns:w16="http://schemas.microsoft.com/office/word/2018/wordml" xmlns:w16se="http://schemas.microsoft.com/office/word/2015/wordml/symex" xmlns:wpg="http://schemas.microsoft.com/office/word/2010/wordprocessingGroup" xmlns:wpi="http://schemas.microsoft.com/office/word/2010/wordprocessingInk" xmlns:wne="http://schemas.microsoft.com/office/word/2006/wordml" xmlns:wps="http://schemas.microsoft.com/office/word/2010/wordprocessingShape" mc:Ignorable="w14 w15 w16se w16cid w16 w16cex wp14">
   <w:abstractNum w:abstractNumId="0" w15:restartNumberingAfterBreak="0">
     <w:nsid w:val="FFFFFF7C"/>
     <w:multiLevelType w:val="singleLevel"/>
@@ -784,7 +774,7 @@
 </file>
 
 <file path=word/styles.xml><?xml version="1.0" encoding="utf-8"?>
-<w:styles xmlns:mc="http://schemas.openxmlformats.org/markup-compatibility/2006" xmlns:r="http://schemas.openxmlformats.org/officeDocument/2006/relationships" xmlns:w="http://schemas.openxmlformats.org/wordprocessingml/2006/main" xmlns:w14="http://schemas.microsoft.com/office/word/2010/wordml" xmlns:w15="http://schemas.microsoft.com/office/word/2012/wordml" xmlns:w16cid="http://schemas.microsoft.com/office/word/2016/wordml/cid" xmlns:w16se="http://schemas.microsoft.com/office/word/2015/wordml/symex" mc:Ignorable="w14 w15 w16se w16cid">
+<w:styles xmlns:mc="http://schemas.openxmlformats.org/markup-compatibility/2006" xmlns:r="http://schemas.openxmlformats.org/officeDocument/2006/relationships" xmlns:w="http://schemas.openxmlformats.org/wordprocessingml/2006/main" xmlns:w14="http://schemas.microsoft.com/office/word/2010/wordml" xmlns:w15="http://schemas.microsoft.com/office/word/2012/wordml" xmlns:w16cex="http://schemas.microsoft.com/office/word/2018/wordml/cex" xmlns:w16cid="http://schemas.microsoft.com/office/word/2016/wordml/cid" xmlns:w16="http://schemas.microsoft.com/office/word/2018/wordml" xmlns:w16se="http://schemas.microsoft.com/office/word/2015/wordml/symex" mc:Ignorable="w14 w15 w16se w16cid w16 w16cex">
   <w:docDefaults>
     <w:rPrDefault>
       <w:rPr>

</xml_diff>